<commit_message>
Inclusão da tabela de instruções
</commit_message>
<xml_diff>
--- a/ac3-trabalho2.docx
+++ b/ac3-trabalho2.docx
@@ -7,13 +7,13 @@
         <w:spacing w:line="240" w:lineRule="auto"/>
         <w:jc w:val="both"/>
         <w:rPr>
-          <w:rFonts w:ascii="Times New Roman" w:eastAsia="Times New Roman" w:hAnsi="Times New Roman" w:cs="Times New Roman"/>
-          <w:sz w:val="24"/>
-        </w:rPr>
-      </w:pPr>
-      <w:r>
-        <w:rPr>
-          <w:rFonts w:ascii="Times New Roman" w:eastAsia="Times New Roman" w:hAnsi="Times New Roman" w:cs="Times New Roman"/>
+          <w:rFonts w:ascii="Times New Roman" w:hAnsi="Times New Roman" w:eastAsia="Times New Roman" w:cs="Times New Roman"/>
+          <w:sz w:val="24"/>
+        </w:rPr>
+      </w:pPr>
+      <w:r>
+        <w:rPr>
+          <w:rFonts w:ascii="Times New Roman" w:hAnsi="Times New Roman" w:eastAsia="Times New Roman" w:cs="Times New Roman"/>
           <w:sz w:val="24"/>
         </w:rPr>
         <w:t xml:space="preserve">Tarefa: </w:t>
@@ -21,7 +21,7 @@
       <w:hyperlink r:id="rId5">
         <w:r>
           <w:rPr>
-            <w:rFonts w:ascii="Times New Roman" w:eastAsia="Times New Roman" w:hAnsi="Times New Roman" w:cs="Times New Roman"/>
+            <w:rFonts w:ascii="Times New Roman" w:hAnsi="Times New Roman" w:eastAsia="Times New Roman" w:cs="Times New Roman"/>
             <w:color w:val="0000FF"/>
             <w:sz w:val="24"/>
             <w:u w:val="single"/>
@@ -31,7 +31,7 @@
       </w:hyperlink>
       <w:r>
         <w:rPr>
-          <w:rFonts w:ascii="Times New Roman" w:eastAsia="Times New Roman" w:hAnsi="Times New Roman" w:cs="Times New Roman"/>
+          <w:rFonts w:ascii="Times New Roman" w:hAnsi="Times New Roman" w:eastAsia="Times New Roman" w:cs="Times New Roman"/>
           <w:sz w:val="24"/>
         </w:rPr>
         <w:t xml:space="preserve"> </w:t>
@@ -42,23 +42,23 @@
         <w:spacing w:line="240" w:lineRule="auto"/>
         <w:jc w:val="both"/>
         <w:rPr>
-          <w:rFonts w:ascii="Times New Roman" w:eastAsia="Times New Roman" w:hAnsi="Times New Roman" w:cs="Times New Roman"/>
-          <w:sz w:val="24"/>
-        </w:rPr>
-      </w:pPr>
-    </w:p>
-    <w:p>
-      <w:pPr>
-        <w:spacing w:line="240" w:lineRule="auto"/>
-        <w:jc w:val="both"/>
-        <w:rPr>
-          <w:rFonts w:ascii="Times New Roman" w:eastAsia="Times New Roman" w:hAnsi="Times New Roman" w:cs="Times New Roman"/>
-          <w:sz w:val="24"/>
-        </w:rPr>
-      </w:pPr>
-      <w:r>
-        <w:rPr>
-          <w:rFonts w:ascii="Times New Roman" w:eastAsia="Times New Roman" w:hAnsi="Times New Roman" w:cs="Times New Roman"/>
+          <w:rFonts w:ascii="Times New Roman" w:hAnsi="Times New Roman" w:eastAsia="Times New Roman" w:cs="Times New Roman"/>
+          <w:sz w:val="24"/>
+        </w:rPr>
+      </w:pPr>
+    </w:p>
+    <w:p>
+      <w:pPr>
+        <w:spacing w:line="240" w:lineRule="auto"/>
+        <w:jc w:val="both"/>
+        <w:rPr>
+          <w:rFonts w:ascii="Times New Roman" w:hAnsi="Times New Roman" w:eastAsia="Times New Roman" w:cs="Times New Roman"/>
+          <w:sz w:val="24"/>
+        </w:rPr>
+      </w:pPr>
+      <w:r>
+        <w:rPr>
+          <w:rFonts w:ascii="Times New Roman" w:hAnsi="Times New Roman" w:eastAsia="Times New Roman" w:cs="Times New Roman"/>
           <w:sz w:val="24"/>
         </w:rPr>
         <w:t xml:space="preserve">Instruções ARM: </w:t>
@@ -69,13 +69,13 @@
         <w:spacing w:line="240" w:lineRule="auto"/>
         <w:jc w:val="both"/>
         <w:rPr>
-          <w:rFonts w:ascii="Times New Roman" w:eastAsia="Times New Roman" w:hAnsi="Times New Roman" w:cs="Times New Roman"/>
-          <w:sz w:val="24"/>
-        </w:rPr>
-      </w:pPr>
-      <w:r>
-        <w:rPr>
-          <w:rFonts w:ascii="Times New Roman" w:eastAsia="Times New Roman" w:hAnsi="Times New Roman" w:cs="Times New Roman"/>
+          <w:rFonts w:ascii="Times New Roman" w:hAnsi="Times New Roman" w:eastAsia="Times New Roman" w:cs="Times New Roman"/>
+          <w:sz w:val="24"/>
+        </w:rPr>
+      </w:pPr>
+      <w:r>
+        <w:rPr>
+          <w:rFonts w:ascii="Times New Roman" w:hAnsi="Times New Roman" w:eastAsia="Times New Roman" w:cs="Times New Roman"/>
           <w:sz w:val="24"/>
         </w:rPr>
         <w:t xml:space="preserve">Lista com todas as instruções </w:t>
@@ -83,7 +83,7 @@
       <w:hyperlink r:id="rId6">
         <w:r>
           <w:rPr>
-            <w:rFonts w:ascii="Times New Roman" w:eastAsia="Times New Roman" w:hAnsi="Times New Roman" w:cs="Times New Roman"/>
+            <w:rFonts w:ascii="Times New Roman" w:hAnsi="Times New Roman" w:eastAsia="Times New Roman" w:cs="Times New Roman"/>
             <w:color w:val="0563C1"/>
             <w:sz w:val="24"/>
             <w:u w:val="single"/>
@@ -92,7 +92,7 @@
         </w:r>
         <w:r>
           <w:rPr>
-            <w:rFonts w:ascii="Times New Roman" w:eastAsia="Times New Roman" w:hAnsi="Times New Roman" w:cs="Times New Roman"/>
+            <w:rFonts w:ascii="Times New Roman" w:hAnsi="Times New Roman" w:eastAsia="Times New Roman" w:cs="Times New Roman"/>
             <w:color w:val="0563C1"/>
             <w:sz w:val="24"/>
             <w:u w:val="single"/>
@@ -102,7 +102,7 @@
       </w:hyperlink>
       <w:r>
         <w:rPr>
-          <w:rFonts w:ascii="Times New Roman" w:eastAsia="Times New Roman" w:hAnsi="Times New Roman" w:cs="Times New Roman"/>
+          <w:rFonts w:ascii="Times New Roman" w:hAnsi="Times New Roman" w:eastAsia="Times New Roman" w:cs="Times New Roman"/>
           <w:sz w:val="24"/>
         </w:rPr>
         <w:t xml:space="preserve"> </w:t>
@@ -113,13 +113,13 @@
         <w:spacing w:line="240" w:lineRule="auto"/>
         <w:jc w:val="both"/>
         <w:rPr>
-          <w:rFonts w:ascii="Times New Roman" w:eastAsia="Times New Roman" w:hAnsi="Times New Roman" w:cs="Times New Roman"/>
-          <w:sz w:val="24"/>
-        </w:rPr>
-      </w:pPr>
-      <w:r>
-        <w:rPr>
-          <w:rFonts w:ascii="Times New Roman" w:eastAsia="Times New Roman" w:hAnsi="Times New Roman" w:cs="Times New Roman"/>
+          <w:rFonts w:ascii="Times New Roman" w:hAnsi="Times New Roman" w:eastAsia="Times New Roman" w:cs="Times New Roman"/>
+          <w:sz w:val="24"/>
+        </w:rPr>
+      </w:pPr>
+      <w:r>
+        <w:rPr>
+          <w:rFonts w:ascii="Times New Roman" w:hAnsi="Times New Roman" w:eastAsia="Times New Roman" w:cs="Times New Roman"/>
           <w:sz w:val="24"/>
         </w:rPr>
         <w:t xml:space="preserve">Linguagem: Quais opções de linguagem nós temos? </w:t>
@@ -130,23 +130,23 @@
         <w:spacing w:line="240" w:lineRule="auto"/>
         <w:jc w:val="both"/>
         <w:rPr>
-          <w:rFonts w:ascii="Times New Roman" w:eastAsia="Times New Roman" w:hAnsi="Times New Roman" w:cs="Times New Roman"/>
-          <w:sz w:val="24"/>
-        </w:rPr>
-      </w:pPr>
-    </w:p>
-    <w:p>
-      <w:pPr>
-        <w:spacing w:line="240" w:lineRule="auto"/>
-        <w:jc w:val="both"/>
-        <w:rPr>
-          <w:rFonts w:ascii="Times New Roman" w:eastAsia="Times New Roman" w:hAnsi="Times New Roman" w:cs="Times New Roman"/>
-          <w:sz w:val="24"/>
-        </w:rPr>
-      </w:pPr>
-      <w:r>
-        <w:rPr>
-          <w:rFonts w:ascii="Times New Roman" w:eastAsia="Times New Roman" w:hAnsi="Times New Roman" w:cs="Times New Roman"/>
+          <w:rFonts w:ascii="Times New Roman" w:hAnsi="Times New Roman" w:eastAsia="Times New Roman" w:cs="Times New Roman"/>
+          <w:sz w:val="24"/>
+        </w:rPr>
+      </w:pPr>
+    </w:p>
+    <w:p>
+      <w:pPr>
+        <w:spacing w:line="240" w:lineRule="auto"/>
+        <w:jc w:val="both"/>
+        <w:rPr>
+          <w:rFonts w:ascii="Times New Roman" w:hAnsi="Times New Roman" w:eastAsia="Times New Roman" w:cs="Times New Roman"/>
+          <w:sz w:val="24"/>
+        </w:rPr>
+      </w:pPr>
+      <w:r>
+        <w:rPr>
+          <w:rFonts w:ascii="Times New Roman" w:hAnsi="Times New Roman" w:eastAsia="Times New Roman" w:cs="Times New Roman"/>
           <w:sz w:val="24"/>
         </w:rPr>
         <w:t xml:space="preserve">Algoritmo de Tomasulo: </w:t>
@@ -157,51 +157,45 @@
         <w:spacing w:line="240" w:lineRule="auto"/>
         <w:jc w:val="both"/>
         <w:rPr>
-          <w:rFonts w:ascii="Times New Roman" w:eastAsia="Times New Roman" w:hAnsi="Times New Roman" w:cs="Times New Roman"/>
-          <w:sz w:val="24"/>
-        </w:rPr>
-      </w:pPr>
-      <w:hyperlink r:id="rId7">
+          <w:rFonts w:ascii="Times New Roman" w:hAnsi="Times New Roman" w:eastAsia="Times New Roman" w:cs="Times New Roman"/>
+          <w:sz w:val="24"/>
+          <w:szCs w:val="24"/>
+        </w:rPr>
+      </w:pPr>
+      <w:hyperlink r:id="R4c38e9b68e6d4416">
         <w:r>
           <w:rPr>
-            <w:rFonts w:ascii="Times New Roman" w:eastAsia="Times New Roman" w:hAnsi="Times New Roman" w:cs="Times New Roman"/>
+            <w:rFonts w:ascii="Times New Roman" w:hAnsi="Times New Roman" w:eastAsia="Times New Roman" w:cs="Times New Roman"/>
             <w:color w:val="0000FF"/>
             <w:sz w:val="24"/>
+            <w:szCs w:val="24"/>
             <w:u w:val="single"/>
           </w:rPr>
-          <w:t>https://pucminas.instructure.com/courses/91278/files?preview</w:t>
-        </w:r>
-        <w:r>
-          <w:rPr>
-            <w:rFonts w:ascii="Times New Roman" w:eastAsia="Times New Roman" w:hAnsi="Times New Roman" w:cs="Times New Roman"/>
-            <w:color w:val="0000FF"/>
-            <w:sz w:val="24"/>
-            <w:u w:val="single"/>
-          </w:rPr>
-          <w:t>=5417269</w:t>
+          <w:t>https://pucminas.instructure.com/courses/91278/files?preview=5417269</w:t>
         </w:r>
       </w:hyperlink>
       <w:r>
         <w:rPr>
-          <w:rFonts w:ascii="Times New Roman" w:eastAsia="Times New Roman" w:hAnsi="Times New Roman" w:cs="Times New Roman"/>
-          <w:sz w:val="24"/>
-        </w:rPr>
-        <w:t xml:space="preserve"> (Página 98); </w:t>
-      </w:r>
-    </w:p>
-    <w:p>
-      <w:pPr>
-        <w:spacing w:line="240" w:lineRule="auto"/>
-        <w:jc w:val="both"/>
-        <w:rPr>
-          <w:rFonts w:ascii="Times New Roman" w:eastAsia="Times New Roman" w:hAnsi="Times New Roman" w:cs="Times New Roman"/>
+          <w:rFonts w:ascii="Times New Roman" w:hAnsi="Times New Roman" w:eastAsia="Times New Roman" w:cs="Times New Roman"/>
+          <w:sz w:val="24"/>
+          <w:szCs w:val="24"/>
+        </w:rPr>
+        <w:t xml:space="preserve"> (Página 102); </w:t>
+      </w:r>
+    </w:p>
+    <w:p>
+      <w:pPr>
+        <w:spacing w:line="240" w:lineRule="auto"/>
+        <w:jc w:val="both"/>
+        <w:rPr>
+          <w:rFonts w:ascii="Times New Roman" w:hAnsi="Times New Roman" w:eastAsia="Times New Roman" w:cs="Times New Roman"/>
           <w:sz w:val="24"/>
         </w:rPr>
       </w:pPr>
       <w:hyperlink r:id="rId8">
         <w:r>
           <w:rPr>
-            <w:rFonts w:ascii="Times New Roman" w:eastAsia="Times New Roman" w:hAnsi="Times New Roman" w:cs="Times New Roman"/>
+            <w:rFonts w:ascii="Times New Roman" w:hAnsi="Times New Roman" w:eastAsia="Times New Roman" w:cs="Times New Roman"/>
             <w:color w:val="0000FF"/>
             <w:sz w:val="24"/>
             <w:u w:val="single"/>
@@ -211,7 +205,7 @@
       </w:hyperlink>
       <w:r>
         <w:rPr>
-          <w:rFonts w:ascii="Times New Roman" w:eastAsia="Times New Roman" w:hAnsi="Times New Roman" w:cs="Times New Roman"/>
+          <w:rFonts w:ascii="Times New Roman" w:hAnsi="Times New Roman" w:eastAsia="Times New Roman" w:cs="Times New Roman"/>
           <w:sz w:val="24"/>
         </w:rPr>
         <w:t xml:space="preserve">  (página 3 – seção 3.3)</w:t>
@@ -222,16 +216,18 @@
         <w:spacing w:line="240" w:lineRule="auto"/>
         <w:jc w:val="both"/>
         <w:rPr>
-          <w:rFonts w:ascii="Times New Roman" w:eastAsia="Times New Roman" w:hAnsi="Times New Roman" w:cs="Times New Roman"/>
-          <w:sz w:val="24"/>
-        </w:rPr>
-      </w:pPr>
-      <w:hyperlink r:id="rId9">
+          <w:rFonts w:ascii="Times New Roman" w:hAnsi="Times New Roman" w:eastAsia="Times New Roman" w:cs="Times New Roman"/>
+          <w:sz w:val="24"/>
+          <w:szCs w:val="24"/>
+        </w:rPr>
+      </w:pPr>
+      <w:hyperlink r:id="R460509d6cacc42e3">
         <w:r>
           <w:rPr>
-            <w:rFonts w:ascii="Times New Roman" w:eastAsia="Times New Roman" w:hAnsi="Times New Roman" w:cs="Times New Roman"/>
+            <w:rFonts w:ascii="Times New Roman" w:hAnsi="Times New Roman" w:eastAsia="Times New Roman" w:cs="Times New Roman"/>
             <w:color w:val="0000FF"/>
             <w:sz w:val="24"/>
+            <w:szCs w:val="24"/>
             <w:u w:val="single"/>
           </w:rPr>
           <w:t>http://www2.sbc.org.br/ceacpad/ijcae/v8_n1_dec_2019/IJCAE_v8_n1_dez_2019_paper_3_vf.pdf</w:t>
@@ -239,18 +235,50 @@
       </w:hyperlink>
       <w:r>
         <w:rPr>
-          <w:rFonts w:ascii="Times New Roman" w:eastAsia="Times New Roman" w:hAnsi="Times New Roman" w:cs="Times New Roman"/>
-          <w:sz w:val="24"/>
+          <w:rFonts w:ascii="Times New Roman" w:hAnsi="Times New Roman" w:eastAsia="Times New Roman" w:cs="Times New Roman"/>
+          <w:sz w:val="24"/>
+          <w:szCs w:val="24"/>
         </w:rPr>
         <w:t xml:space="preserve"> </w:t>
       </w:r>
     </w:p>
     <w:p>
       <w:pPr>
-        <w:spacing w:line="240" w:lineRule="auto"/>
-        <w:jc w:val="both"/>
-        <w:rPr>
-          <w:rFonts w:ascii="Times New Roman" w:eastAsia="Times New Roman" w:hAnsi="Times New Roman" w:cs="Times New Roman"/>
+        <w:pStyle w:val="Normal"/>
+        <w:spacing w:line="240" w:lineRule="auto"/>
+        <w:jc w:val="both"/>
+        <w:rPr>
+          <w:rFonts w:ascii="Times New Roman" w:hAnsi="Times New Roman" w:eastAsia="Times New Roman" w:cs="Times New Roman"/>
+          <w:noProof w:val="0"/>
+          <w:sz w:val="24"/>
+          <w:szCs w:val="24"/>
+          <w:lang w:val="pt-BR"/>
+        </w:rPr>
+      </w:pPr>
+      <w:r>
+        <w:rPr>
+          <w:rFonts w:ascii="Times New Roman" w:hAnsi="Times New Roman" w:eastAsia="Times New Roman" w:cs="Times New Roman"/>
+          <w:b w:val="0"/>
+          <w:bCs w:val="0"/>
+          <w:i w:val="0"/>
+          <w:iCs w:val="0"/>
+          <w:caps w:val="0"/>
+          <w:smallCaps w:val="0"/>
+          <w:noProof w:val="0"/>
+          <w:color w:val="2D3B45"/>
+          <w:sz w:val="24"/>
+          <w:szCs w:val="24"/>
+          <w:lang w:val="pt-BR"/>
+        </w:rPr>
+        <w:t>Arquitetura de Computadores, Uma Abordagem Quantitativa, John Hennessy e David Patterson (página 181)</w:t>
+      </w:r>
+    </w:p>
+    <w:p>
+      <w:pPr>
+        <w:spacing w:line="240" w:lineRule="auto"/>
+        <w:jc w:val="both"/>
+        <w:rPr>
+          <w:rFonts w:ascii="Times New Roman" w:hAnsi="Times New Roman" w:eastAsia="Times New Roman" w:cs="Times New Roman"/>
           <w:sz w:val="24"/>
         </w:rPr>
       </w:pPr>
@@ -265,13 +293,13 @@
         <w:ind w:left="720" w:hanging="360"/>
         <w:jc w:val="both"/>
         <w:rPr>
-          <w:rFonts w:ascii="Times New Roman" w:eastAsia="Times New Roman" w:hAnsi="Times New Roman" w:cs="Times New Roman"/>
-          <w:sz w:val="24"/>
-        </w:rPr>
-      </w:pPr>
-      <w:r>
-        <w:rPr>
-          <w:rFonts w:ascii="Times New Roman" w:eastAsia="Times New Roman" w:hAnsi="Times New Roman" w:cs="Times New Roman"/>
+          <w:rFonts w:ascii="Times New Roman" w:hAnsi="Times New Roman" w:eastAsia="Times New Roman" w:cs="Times New Roman"/>
+          <w:sz w:val="24"/>
+        </w:rPr>
+      </w:pPr>
+      <w:r>
+        <w:rPr>
+          <w:rFonts w:ascii="Times New Roman" w:hAnsi="Times New Roman" w:eastAsia="Times New Roman" w:cs="Times New Roman"/>
           <w:sz w:val="24"/>
         </w:rPr>
         <w:t>Dar split nas instruções</w:t>
@@ -287,20 +315,20 @@
         <w:ind w:left="720" w:hanging="360"/>
         <w:jc w:val="both"/>
         <w:rPr>
-          <w:rFonts w:ascii="Times New Roman" w:eastAsia="Times New Roman" w:hAnsi="Times New Roman" w:cs="Times New Roman"/>
-          <w:sz w:val="24"/>
-        </w:rPr>
-      </w:pPr>
-      <w:r>
-        <w:rPr>
-          <w:rFonts w:ascii="Times New Roman" w:eastAsia="Times New Roman" w:hAnsi="Times New Roman" w:cs="Times New Roman"/>
+          <w:rFonts w:ascii="Times New Roman" w:hAnsi="Times New Roman" w:eastAsia="Times New Roman" w:cs="Times New Roman"/>
+          <w:sz w:val="24"/>
+        </w:rPr>
+      </w:pPr>
+      <w:r>
+        <w:rPr>
+          <w:rFonts w:ascii="Times New Roman" w:hAnsi="Times New Roman" w:eastAsia="Times New Roman" w:cs="Times New Roman"/>
           <w:sz w:val="24"/>
         </w:rPr>
         <w:t>Testar se há estação de reserva livre (Na ordem) - correspondente a cada instru</w:t>
       </w:r>
       <w:r>
         <w:rPr>
-          <w:rFonts w:ascii="Times New Roman" w:eastAsia="Times New Roman" w:hAnsi="Times New Roman" w:cs="Times New Roman"/>
+          <w:rFonts w:ascii="Times New Roman" w:hAnsi="Times New Roman" w:eastAsia="Times New Roman" w:cs="Times New Roman"/>
           <w:sz w:val="24"/>
         </w:rPr>
         <w:t xml:space="preserve">ções </w:t>
@@ -316,13 +344,13 @@
         <w:ind w:left="720" w:hanging="360"/>
         <w:jc w:val="both"/>
         <w:rPr>
-          <w:rFonts w:ascii="Times New Roman" w:eastAsia="Times New Roman" w:hAnsi="Times New Roman" w:cs="Times New Roman"/>
-          <w:sz w:val="24"/>
-        </w:rPr>
-      </w:pPr>
-      <w:r>
-        <w:rPr>
-          <w:rFonts w:ascii="Times New Roman" w:eastAsia="Times New Roman" w:hAnsi="Times New Roman" w:cs="Times New Roman"/>
+          <w:rFonts w:ascii="Times New Roman" w:hAnsi="Times New Roman" w:eastAsia="Times New Roman" w:cs="Times New Roman"/>
+          <w:sz w:val="24"/>
+        </w:rPr>
+      </w:pPr>
+      <w:r>
+        <w:rPr>
+          <w:rFonts w:ascii="Times New Roman" w:hAnsi="Times New Roman" w:eastAsia="Times New Roman" w:cs="Times New Roman"/>
           <w:sz w:val="24"/>
         </w:rPr>
         <w:t xml:space="preserve">Inserir a instrução na estação de reserva caso livre </w:t>
@@ -338,13 +366,13 @@
         <w:ind w:left="720" w:hanging="360"/>
         <w:jc w:val="both"/>
         <w:rPr>
-          <w:rFonts w:ascii="Times New Roman" w:eastAsia="Times New Roman" w:hAnsi="Times New Roman" w:cs="Times New Roman"/>
-          <w:sz w:val="24"/>
-        </w:rPr>
-      </w:pPr>
-      <w:r>
-        <w:rPr>
-          <w:rFonts w:ascii="Times New Roman" w:eastAsia="Times New Roman" w:hAnsi="Times New Roman" w:cs="Times New Roman"/>
+          <w:rFonts w:ascii="Times New Roman" w:hAnsi="Times New Roman" w:eastAsia="Times New Roman" w:cs="Times New Roman"/>
+          <w:sz w:val="24"/>
+        </w:rPr>
+      </w:pPr>
+      <w:r>
+        <w:rPr>
+          <w:rFonts w:ascii="Times New Roman" w:hAnsi="Times New Roman" w:eastAsia="Times New Roman" w:cs="Times New Roman"/>
           <w:sz w:val="24"/>
         </w:rPr>
         <w:t xml:space="preserve">Colocar a instrução em espera caso ocupado </w:t>
@@ -360,13 +388,13 @@
         <w:ind w:left="720" w:hanging="360"/>
         <w:jc w:val="both"/>
         <w:rPr>
-          <w:rFonts w:ascii="Times New Roman" w:eastAsia="Times New Roman" w:hAnsi="Times New Roman" w:cs="Times New Roman"/>
-          <w:sz w:val="24"/>
-        </w:rPr>
-      </w:pPr>
-      <w:r>
-        <w:rPr>
-          <w:rFonts w:ascii="Times New Roman" w:eastAsia="Times New Roman" w:hAnsi="Times New Roman" w:cs="Times New Roman"/>
+          <w:rFonts w:ascii="Times New Roman" w:hAnsi="Times New Roman" w:eastAsia="Times New Roman" w:cs="Times New Roman"/>
+          <w:sz w:val="24"/>
+        </w:rPr>
+      </w:pPr>
+      <w:r>
+        <w:rPr>
+          <w:rFonts w:ascii="Times New Roman" w:hAnsi="Times New Roman" w:eastAsia="Times New Roman" w:cs="Times New Roman"/>
           <w:sz w:val="24"/>
         </w:rPr>
         <w:t xml:space="preserve">Caso não houver nenhum registrador disponível a instrução é renomeada </w:t>
@@ -382,33 +410,33 @@
         <w:ind w:left="720" w:hanging="360"/>
         <w:jc w:val="both"/>
         <w:rPr>
-          <w:rFonts w:ascii="Times New Roman" w:eastAsia="Times New Roman" w:hAnsi="Times New Roman" w:cs="Times New Roman"/>
-          <w:sz w:val="24"/>
-        </w:rPr>
-      </w:pPr>
-    </w:p>
-    <w:p>
-      <w:pPr>
-        <w:spacing w:line="240" w:lineRule="auto"/>
-        <w:jc w:val="both"/>
-        <w:rPr>
-          <w:rFonts w:ascii="Times New Roman" w:eastAsia="Times New Roman" w:hAnsi="Times New Roman" w:cs="Times New Roman"/>
-          <w:sz w:val="24"/>
-        </w:rPr>
-      </w:pPr>
-    </w:p>
-    <w:p>
-      <w:pPr>
-        <w:spacing w:line="240" w:lineRule="auto"/>
-        <w:jc w:val="both"/>
-        <w:rPr>
-          <w:rFonts w:ascii="Times New Roman" w:eastAsia="Times New Roman" w:hAnsi="Times New Roman" w:cs="Times New Roman"/>
-          <w:sz w:val="24"/>
-        </w:rPr>
-      </w:pPr>
-      <w:r>
-        <w:rPr>
-          <w:rFonts w:ascii="Times New Roman" w:eastAsia="Times New Roman" w:hAnsi="Times New Roman" w:cs="Times New Roman"/>
+          <w:rFonts w:ascii="Times New Roman" w:hAnsi="Times New Roman" w:eastAsia="Times New Roman" w:cs="Times New Roman"/>
+          <w:sz w:val="24"/>
+        </w:rPr>
+      </w:pPr>
+    </w:p>
+    <w:p>
+      <w:pPr>
+        <w:spacing w:line="240" w:lineRule="auto"/>
+        <w:jc w:val="both"/>
+        <w:rPr>
+          <w:rFonts w:ascii="Times New Roman" w:hAnsi="Times New Roman" w:eastAsia="Times New Roman" w:cs="Times New Roman"/>
+          <w:sz w:val="24"/>
+        </w:rPr>
+      </w:pPr>
+    </w:p>
+    <w:p>
+      <w:pPr>
+        <w:spacing w:line="240" w:lineRule="auto"/>
+        <w:jc w:val="both"/>
+        <w:rPr>
+          <w:rFonts w:ascii="Times New Roman" w:hAnsi="Times New Roman" w:eastAsia="Times New Roman" w:cs="Times New Roman"/>
+          <w:sz w:val="24"/>
+        </w:rPr>
+      </w:pPr>
+      <w:r>
+        <w:rPr>
+          <w:rFonts w:ascii="Times New Roman" w:hAnsi="Times New Roman" w:eastAsia="Times New Roman" w:cs="Times New Roman"/>
           <w:sz w:val="24"/>
         </w:rPr>
         <w:t xml:space="preserve">Programa: Qual o método de entrada de dados?; </w:t>
@@ -419,23 +447,23 @@
         <w:spacing w:line="240" w:lineRule="auto"/>
         <w:jc w:val="both"/>
         <w:rPr>
-          <w:rFonts w:ascii="Times New Roman" w:eastAsia="Times New Roman" w:hAnsi="Times New Roman" w:cs="Times New Roman"/>
-          <w:sz w:val="24"/>
-        </w:rPr>
-      </w:pPr>
-    </w:p>
-    <w:p>
-      <w:pPr>
-        <w:spacing w:line="240" w:lineRule="auto"/>
-        <w:jc w:val="both"/>
-        <w:rPr>
-          <w:rFonts w:ascii="Times New Roman" w:eastAsia="Times New Roman" w:hAnsi="Times New Roman" w:cs="Times New Roman"/>
-          <w:sz w:val="24"/>
-        </w:rPr>
-      </w:pPr>
-      <w:r>
-        <w:rPr>
-          <w:rFonts w:ascii="Times New Roman" w:eastAsia="Times New Roman" w:hAnsi="Times New Roman" w:cs="Times New Roman"/>
+          <w:rFonts w:ascii="Times New Roman" w:hAnsi="Times New Roman" w:eastAsia="Times New Roman" w:cs="Times New Roman"/>
+          <w:sz w:val="24"/>
+        </w:rPr>
+      </w:pPr>
+    </w:p>
+    <w:p>
+      <w:pPr>
+        <w:spacing w:line="240" w:lineRule="auto"/>
+        <w:jc w:val="both"/>
+        <w:rPr>
+          <w:rFonts w:ascii="Times New Roman" w:hAnsi="Times New Roman" w:eastAsia="Times New Roman" w:cs="Times New Roman"/>
+          <w:sz w:val="24"/>
+        </w:rPr>
+      </w:pPr>
+      <w:r>
+        <w:rPr>
+          <w:rFonts w:ascii="Times New Roman" w:hAnsi="Times New Roman" w:eastAsia="Times New Roman" w:cs="Times New Roman"/>
           <w:sz w:val="24"/>
         </w:rPr>
         <w:t xml:space="preserve">Slides: </w:t>
@@ -445,13 +473,13 @@
       <w:pPr>
         <w:jc w:val="both"/>
         <w:rPr>
-          <w:rFonts w:ascii="Times New Roman" w:eastAsia="Times New Roman" w:hAnsi="Times New Roman" w:cs="Times New Roman"/>
-          <w:sz w:val="24"/>
-        </w:rPr>
-      </w:pPr>
-      <w:r>
-        <w:rPr>
-          <w:rFonts w:ascii="Times New Roman" w:eastAsia="Times New Roman" w:hAnsi="Times New Roman" w:cs="Times New Roman"/>
+          <w:rFonts w:ascii="Times New Roman" w:hAnsi="Times New Roman" w:eastAsia="Times New Roman" w:cs="Times New Roman"/>
+          <w:sz w:val="24"/>
+        </w:rPr>
+      </w:pPr>
+      <w:r>
+        <w:rPr>
+          <w:rFonts w:ascii="Times New Roman" w:hAnsi="Times New Roman" w:eastAsia="Times New Roman" w:cs="Times New Roman"/>
           <w:sz w:val="24"/>
         </w:rPr>
         <w:t xml:space="preserve"> </w:t>
@@ -461,7 +489,7 @@
       <w:pPr>
         <w:jc w:val="both"/>
         <w:rPr>
-          <w:rFonts w:ascii="Times New Roman" w:eastAsia="Times New Roman" w:hAnsi="Times New Roman" w:cs="Times New Roman"/>
+          <w:rFonts w:ascii="Times New Roman" w:hAnsi="Times New Roman" w:eastAsia="Times New Roman" w:cs="Times New Roman"/>
           <w:sz w:val="24"/>
         </w:rPr>
       </w:pPr>
@@ -471,14 +499,14 @@
         <w:spacing w:line="240" w:lineRule="auto"/>
         <w:jc w:val="center"/>
         <w:rPr>
-          <w:rFonts w:ascii="Times New Roman" w:eastAsia="Times New Roman" w:hAnsi="Times New Roman" w:cs="Times New Roman"/>
+          <w:rFonts w:ascii="Times New Roman" w:hAnsi="Times New Roman" w:eastAsia="Times New Roman" w:cs="Times New Roman"/>
           <w:b/>
           <w:sz w:val="24"/>
         </w:rPr>
       </w:pPr>
       <w:r>
         <w:rPr>
-          <w:rFonts w:ascii="Times New Roman" w:eastAsia="Times New Roman" w:hAnsi="Times New Roman" w:cs="Times New Roman"/>
+          <w:rFonts w:ascii="Times New Roman" w:hAnsi="Times New Roman" w:eastAsia="Times New Roman" w:cs="Times New Roman"/>
           <w:b/>
           <w:sz w:val="24"/>
         </w:rPr>
@@ -490,14 +518,14 @@
         <w:spacing w:line="240" w:lineRule="auto"/>
         <w:jc w:val="center"/>
         <w:rPr>
-          <w:rFonts w:ascii="Times New Roman" w:eastAsia="Times New Roman" w:hAnsi="Times New Roman" w:cs="Times New Roman"/>
+          <w:rFonts w:ascii="Times New Roman" w:hAnsi="Times New Roman" w:eastAsia="Times New Roman" w:cs="Times New Roman"/>
           <w:b/>
           <w:sz w:val="24"/>
         </w:rPr>
       </w:pPr>
       <w:r>
         <w:rPr>
-          <w:rFonts w:ascii="Times New Roman" w:eastAsia="Times New Roman" w:hAnsi="Times New Roman" w:cs="Times New Roman"/>
+          <w:rFonts w:ascii="Times New Roman" w:hAnsi="Times New Roman" w:eastAsia="Times New Roman" w:cs="Times New Roman"/>
           <w:b/>
           <w:sz w:val="24"/>
         </w:rPr>
@@ -509,14 +537,14 @@
         <w:spacing w:line="240" w:lineRule="auto"/>
         <w:jc w:val="center"/>
         <w:rPr>
-          <w:rFonts w:ascii="Times New Roman" w:eastAsia="Times New Roman" w:hAnsi="Times New Roman" w:cs="Times New Roman"/>
+          <w:rFonts w:ascii="Times New Roman" w:hAnsi="Times New Roman" w:eastAsia="Times New Roman" w:cs="Times New Roman"/>
           <w:b/>
           <w:sz w:val="24"/>
         </w:rPr>
       </w:pPr>
       <w:r>
         <w:rPr>
-          <w:rFonts w:ascii="Times New Roman" w:eastAsia="Times New Roman" w:hAnsi="Times New Roman" w:cs="Times New Roman"/>
+          <w:rFonts w:ascii="Times New Roman" w:hAnsi="Times New Roman" w:eastAsia="Times New Roman" w:cs="Times New Roman"/>
           <w:b/>
           <w:sz w:val="24"/>
         </w:rPr>
@@ -528,14 +556,14 @@
         <w:spacing w:line="240" w:lineRule="auto"/>
         <w:jc w:val="both"/>
         <w:rPr>
-          <w:rFonts w:ascii="Times New Roman" w:eastAsia="Times New Roman" w:hAnsi="Times New Roman" w:cs="Times New Roman"/>
+          <w:rFonts w:ascii="Times New Roman" w:hAnsi="Times New Roman" w:eastAsia="Times New Roman" w:cs="Times New Roman"/>
           <w:b/>
           <w:sz w:val="24"/>
         </w:rPr>
       </w:pPr>
       <w:r>
         <w:rPr>
-          <w:rFonts w:ascii="Times New Roman" w:eastAsia="Times New Roman" w:hAnsi="Times New Roman" w:cs="Times New Roman"/>
+          <w:rFonts w:ascii="Times New Roman" w:hAnsi="Times New Roman" w:eastAsia="Times New Roman" w:cs="Times New Roman"/>
           <w:sz w:val="24"/>
         </w:rPr>
         <w:t xml:space="preserve">Estudante do Curso de Engenharia de Computação (PUC Minas); </w:t>
@@ -546,13 +574,13 @@
         <w:spacing w:line="240" w:lineRule="auto"/>
         <w:jc w:val="both"/>
         <w:rPr>
-          <w:rFonts w:ascii="Times New Roman" w:eastAsia="Times New Roman" w:hAnsi="Times New Roman" w:cs="Times New Roman"/>
-          <w:sz w:val="24"/>
-        </w:rPr>
-      </w:pPr>
-      <w:r>
-        <w:rPr>
-          <w:rFonts w:ascii="Times New Roman" w:eastAsia="Times New Roman" w:hAnsi="Times New Roman" w:cs="Times New Roman"/>
+          <w:rFonts w:ascii="Times New Roman" w:hAnsi="Times New Roman" w:eastAsia="Times New Roman" w:cs="Times New Roman"/>
+          <w:sz w:val="24"/>
+        </w:rPr>
+      </w:pPr>
+      <w:r>
+        <w:rPr>
+          <w:rFonts w:ascii="Times New Roman" w:hAnsi="Times New Roman" w:eastAsia="Times New Roman" w:cs="Times New Roman"/>
           <w:sz w:val="24"/>
         </w:rPr>
         <w:t xml:space="preserve">Professor: Henrique Cota de Freitas; </w:t>
@@ -563,14 +591,14 @@
         <w:spacing w:line="240" w:lineRule="auto"/>
         <w:jc w:val="both"/>
         <w:rPr>
-          <w:rFonts w:ascii="Times New Roman" w:eastAsia="Times New Roman" w:hAnsi="Times New Roman" w:cs="Times New Roman"/>
+          <w:rFonts w:ascii="Times New Roman" w:hAnsi="Times New Roman" w:eastAsia="Times New Roman" w:cs="Times New Roman"/>
           <w:b/>
           <w:sz w:val="24"/>
         </w:rPr>
       </w:pPr>
       <w:r>
         <w:rPr>
-          <w:rFonts w:ascii="Times New Roman" w:eastAsia="Times New Roman" w:hAnsi="Times New Roman" w:cs="Times New Roman"/>
+          <w:rFonts w:ascii="Times New Roman" w:hAnsi="Times New Roman" w:eastAsia="Times New Roman" w:cs="Times New Roman"/>
           <w:b/>
           <w:sz w:val="24"/>
         </w:rPr>
@@ -582,13 +610,13 @@
         <w:spacing w:line="240" w:lineRule="auto"/>
         <w:jc w:val="both"/>
         <w:rPr>
-          <w:rFonts w:ascii="Times New Roman" w:eastAsia="Times New Roman" w:hAnsi="Times New Roman" w:cs="Times New Roman"/>
-          <w:sz w:val="24"/>
-        </w:rPr>
-      </w:pPr>
-      <w:r>
-        <w:rPr>
-          <w:rFonts w:ascii="Times New Roman" w:eastAsia="Times New Roman" w:hAnsi="Times New Roman" w:cs="Times New Roman"/>
+          <w:rFonts w:ascii="Times New Roman" w:hAnsi="Times New Roman" w:eastAsia="Times New Roman" w:cs="Times New Roman"/>
+          <w:sz w:val="24"/>
+        </w:rPr>
+      </w:pPr>
+      <w:r>
+        <w:rPr>
+          <w:rFonts w:ascii="Times New Roman" w:hAnsi="Times New Roman" w:eastAsia="Times New Roman" w:cs="Times New Roman"/>
           <w:b/>
           <w:sz w:val="24"/>
         </w:rPr>
@@ -601,13 +629,13 @@
         <w:spacing w:line="240" w:lineRule="auto"/>
         <w:jc w:val="both"/>
         <w:rPr>
-          <w:rFonts w:ascii="Times New Roman" w:eastAsia="Times New Roman" w:hAnsi="Times New Roman" w:cs="Times New Roman"/>
-          <w:sz w:val="24"/>
-        </w:rPr>
-      </w:pPr>
-      <w:r>
-        <w:rPr>
-          <w:rFonts w:ascii="Times New Roman" w:eastAsia="Times New Roman" w:hAnsi="Times New Roman" w:cs="Times New Roman"/>
+          <w:rFonts w:ascii="Times New Roman" w:hAnsi="Times New Roman" w:eastAsia="Times New Roman" w:cs="Times New Roman"/>
+          <w:sz w:val="24"/>
+        </w:rPr>
+      </w:pPr>
+      <w:r>
+        <w:rPr>
+          <w:rFonts w:ascii="Times New Roman" w:hAnsi="Times New Roman" w:eastAsia="Times New Roman" w:cs="Times New Roman"/>
           <w:sz w:val="24"/>
         </w:rPr>
         <w:t>a</w:t>
@@ -618,14 +646,14 @@
         <w:spacing w:line="240" w:lineRule="auto"/>
         <w:jc w:val="both"/>
         <w:rPr>
-          <w:rFonts w:ascii="Times New Roman" w:eastAsia="Times New Roman" w:hAnsi="Times New Roman" w:cs="Times New Roman"/>
+          <w:rFonts w:ascii="Times New Roman" w:hAnsi="Times New Roman" w:eastAsia="Times New Roman" w:cs="Times New Roman"/>
           <w:b/>
           <w:sz w:val="24"/>
         </w:rPr>
       </w:pPr>
       <w:r>
         <w:rPr>
-          <w:rFonts w:ascii="Times New Roman" w:eastAsia="Times New Roman" w:hAnsi="Times New Roman" w:cs="Times New Roman"/>
+          <w:rFonts w:ascii="Times New Roman" w:hAnsi="Times New Roman" w:eastAsia="Times New Roman" w:cs="Times New Roman"/>
           <w:b/>
           <w:sz w:val="24"/>
         </w:rPr>
@@ -637,13 +665,13 @@
         <w:spacing w:line="240" w:lineRule="auto"/>
         <w:jc w:val="both"/>
         <w:rPr>
-          <w:rFonts w:ascii="Times New Roman" w:eastAsia="Times New Roman" w:hAnsi="Times New Roman" w:cs="Times New Roman"/>
-          <w:sz w:val="24"/>
-        </w:rPr>
-      </w:pPr>
-      <w:r>
-        <w:rPr>
-          <w:rFonts w:ascii="Times New Roman" w:eastAsia="Times New Roman" w:hAnsi="Times New Roman" w:cs="Times New Roman"/>
+          <w:rFonts w:ascii="Times New Roman" w:hAnsi="Times New Roman" w:eastAsia="Times New Roman" w:cs="Times New Roman"/>
+          <w:sz w:val="24"/>
+        </w:rPr>
+      </w:pPr>
+      <w:r>
+        <w:rPr>
+          <w:rFonts w:ascii="Times New Roman" w:hAnsi="Times New Roman" w:eastAsia="Times New Roman" w:cs="Times New Roman"/>
           <w:sz w:val="24"/>
         </w:rPr>
         <w:t>a</w:t>
@@ -654,14 +682,14 @@
         <w:spacing w:line="240" w:lineRule="auto"/>
         <w:jc w:val="both"/>
         <w:rPr>
-          <w:rFonts w:ascii="Times New Roman" w:eastAsia="Times New Roman" w:hAnsi="Times New Roman" w:cs="Times New Roman"/>
+          <w:rFonts w:ascii="Times New Roman" w:hAnsi="Times New Roman" w:eastAsia="Times New Roman" w:cs="Times New Roman"/>
           <w:b/>
           <w:sz w:val="24"/>
         </w:rPr>
       </w:pPr>
       <w:r>
         <w:rPr>
-          <w:rFonts w:ascii="Times New Roman" w:eastAsia="Times New Roman" w:hAnsi="Times New Roman" w:cs="Times New Roman"/>
+          <w:rFonts w:ascii="Times New Roman" w:hAnsi="Times New Roman" w:eastAsia="Times New Roman" w:cs="Times New Roman"/>
           <w:b/>
           <w:sz w:val="24"/>
         </w:rPr>
@@ -673,13 +701,13 @@
         <w:spacing w:line="240" w:lineRule="auto"/>
         <w:jc w:val="both"/>
         <w:rPr>
-          <w:rFonts w:ascii="Times New Roman" w:eastAsia="Times New Roman" w:hAnsi="Times New Roman" w:cs="Times New Roman"/>
-          <w:sz w:val="24"/>
-        </w:rPr>
-      </w:pPr>
-      <w:r>
-        <w:rPr>
-          <w:rFonts w:ascii="Times New Roman" w:eastAsia="Times New Roman" w:hAnsi="Times New Roman" w:cs="Times New Roman"/>
+          <w:rFonts w:ascii="Times New Roman" w:hAnsi="Times New Roman" w:eastAsia="Times New Roman" w:cs="Times New Roman"/>
+          <w:sz w:val="24"/>
+        </w:rPr>
+      </w:pPr>
+      <w:r>
+        <w:rPr>
+          <w:rFonts w:ascii="Times New Roman" w:hAnsi="Times New Roman" w:eastAsia="Times New Roman" w:cs="Times New Roman"/>
           <w:sz w:val="24"/>
         </w:rPr>
         <w:t>a</w:t>
@@ -690,14 +718,14 @@
         <w:spacing w:line="240" w:lineRule="auto"/>
         <w:jc w:val="both"/>
         <w:rPr>
-          <w:rFonts w:ascii="Times New Roman" w:eastAsia="Times New Roman" w:hAnsi="Times New Roman" w:cs="Times New Roman"/>
+          <w:rFonts w:ascii="Times New Roman" w:hAnsi="Times New Roman" w:eastAsia="Times New Roman" w:cs="Times New Roman"/>
           <w:b/>
           <w:sz w:val="24"/>
         </w:rPr>
       </w:pPr>
       <w:r>
         <w:rPr>
-          <w:rFonts w:ascii="Times New Roman" w:eastAsia="Times New Roman" w:hAnsi="Times New Roman" w:cs="Times New Roman"/>
+          <w:rFonts w:ascii="Times New Roman" w:hAnsi="Times New Roman" w:eastAsia="Times New Roman" w:cs="Times New Roman"/>
           <w:b/>
           <w:sz w:val="24"/>
         </w:rPr>
@@ -709,13 +737,13 @@
         <w:spacing w:line="240" w:lineRule="auto"/>
         <w:jc w:val="both"/>
         <w:rPr>
-          <w:rFonts w:ascii="Times New Roman" w:eastAsia="Times New Roman" w:hAnsi="Times New Roman" w:cs="Times New Roman"/>
-          <w:sz w:val="24"/>
-        </w:rPr>
-      </w:pPr>
-      <w:r>
-        <w:rPr>
-          <w:rFonts w:ascii="Times New Roman" w:eastAsia="Times New Roman" w:hAnsi="Times New Roman" w:cs="Times New Roman"/>
+          <w:rFonts w:ascii="Times New Roman" w:hAnsi="Times New Roman" w:eastAsia="Times New Roman" w:cs="Times New Roman"/>
+          <w:sz w:val="24"/>
+        </w:rPr>
+      </w:pPr>
+      <w:r>
+        <w:rPr>
+          <w:rFonts w:ascii="Times New Roman" w:hAnsi="Times New Roman" w:eastAsia="Times New Roman" w:cs="Times New Roman"/>
           <w:sz w:val="24"/>
         </w:rPr>
         <w:t xml:space="preserve">a </w:t>
@@ -724,13 +752,13 @@
     <w:p>
       <w:pPr>
         <w:rPr>
-          <w:rFonts w:ascii="Times New Roman" w:eastAsia="Times New Roman" w:hAnsi="Times New Roman" w:cs="Times New Roman"/>
+          <w:rFonts w:ascii="Times New Roman" w:hAnsi="Times New Roman" w:eastAsia="Times New Roman" w:cs="Times New Roman"/>
           <w:sz w:val="24"/>
         </w:rPr>
       </w:pPr>
     </w:p>
     <w:sectPr>
-      <w:pgSz w:w="11906" w:h="16838"/>
+      <w:pgSz w:w="11906" w:h="16838" w:orient="portrait"/>
       <w:pgMar w:top="1417" w:right="1701" w:bottom="1417" w:left="1701" w:header="708" w:footer="708" w:gutter="0"/>
       <w:cols w:space="708"/>
       <w:docGrid w:linePitch="360"/>
@@ -803,7 +831,7 @@
   <w:docDefaults>
     <w:rPrDefault>
       <w:rPr>
-        <w:rFonts w:asciiTheme="minorHAnsi" w:eastAsiaTheme="minorEastAsia" w:hAnsiTheme="minorHAnsi" w:cstheme="minorBidi"/>
+        <w:rFonts w:asciiTheme="minorHAnsi" w:hAnsiTheme="minorHAnsi" w:eastAsiaTheme="minorEastAsia" w:cstheme="minorBidi"/>
         <w:sz w:val="22"/>
         <w:szCs w:val="22"/>
         <w:lang w:val="pt-BR" w:eastAsia="pt-BR" w:bidi="ar-SA"/>
@@ -818,14 +846,14 @@
   <w:latentStyles w:defLockedState="0" w:defUIPriority="99" w:defSemiHidden="0" w:defUnhideWhenUsed="0" w:defQFormat="0" w:count="376">
     <w:lsdException w:name="Normal" w:uiPriority="0" w:qFormat="1"/>
     <w:lsdException w:name="heading 1" w:uiPriority="9" w:qFormat="1"/>
-    <w:lsdException w:name="heading 2" w:semiHidden="1" w:uiPriority="9" w:unhideWhenUsed="1" w:qFormat="1"/>
-    <w:lsdException w:name="heading 3" w:semiHidden="1" w:uiPriority="9" w:unhideWhenUsed="1" w:qFormat="1"/>
-    <w:lsdException w:name="heading 4" w:semiHidden="1" w:uiPriority="9" w:unhideWhenUsed="1" w:qFormat="1"/>
-    <w:lsdException w:name="heading 5" w:semiHidden="1" w:uiPriority="9" w:unhideWhenUsed="1" w:qFormat="1"/>
-    <w:lsdException w:name="heading 6" w:semiHidden="1" w:uiPriority="9" w:unhideWhenUsed="1" w:qFormat="1"/>
-    <w:lsdException w:name="heading 7" w:semiHidden="1" w:uiPriority="9" w:unhideWhenUsed="1" w:qFormat="1"/>
-    <w:lsdException w:name="heading 8" w:semiHidden="1" w:uiPriority="9" w:unhideWhenUsed="1" w:qFormat="1"/>
-    <w:lsdException w:name="heading 9" w:semiHidden="1" w:uiPriority="9" w:unhideWhenUsed="1" w:qFormat="1"/>
+    <w:lsdException w:name="heading 2" w:uiPriority="9" w:semiHidden="1" w:unhideWhenUsed="1" w:qFormat="1"/>
+    <w:lsdException w:name="heading 3" w:uiPriority="9" w:semiHidden="1" w:unhideWhenUsed="1" w:qFormat="1"/>
+    <w:lsdException w:name="heading 4" w:uiPriority="9" w:semiHidden="1" w:unhideWhenUsed="1" w:qFormat="1"/>
+    <w:lsdException w:name="heading 5" w:uiPriority="9" w:semiHidden="1" w:unhideWhenUsed="1" w:qFormat="1"/>
+    <w:lsdException w:name="heading 6" w:uiPriority="9" w:semiHidden="1" w:unhideWhenUsed="1" w:qFormat="1"/>
+    <w:lsdException w:name="heading 7" w:uiPriority="9" w:semiHidden="1" w:unhideWhenUsed="1" w:qFormat="1"/>
+    <w:lsdException w:name="heading 8" w:uiPriority="9" w:semiHidden="1" w:unhideWhenUsed="1" w:qFormat="1"/>
+    <w:lsdException w:name="heading 9" w:uiPriority="9" w:semiHidden="1" w:unhideWhenUsed="1" w:qFormat="1"/>
     <w:lsdException w:name="index 1" w:semiHidden="1" w:unhideWhenUsed="1"/>
     <w:lsdException w:name="index 2" w:semiHidden="1" w:unhideWhenUsed="1"/>
     <w:lsdException w:name="index 3" w:semiHidden="1" w:unhideWhenUsed="1"/>
@@ -835,22 +863,22 @@
     <w:lsdException w:name="index 7" w:semiHidden="1" w:unhideWhenUsed="1"/>
     <w:lsdException w:name="index 8" w:semiHidden="1" w:unhideWhenUsed="1"/>
     <w:lsdException w:name="index 9" w:semiHidden="1" w:unhideWhenUsed="1"/>
-    <w:lsdException w:name="toc 1" w:semiHidden="1" w:uiPriority="39" w:unhideWhenUsed="1"/>
-    <w:lsdException w:name="toc 2" w:semiHidden="1" w:uiPriority="39" w:unhideWhenUsed="1"/>
-    <w:lsdException w:name="toc 3" w:semiHidden="1" w:uiPriority="39" w:unhideWhenUsed="1"/>
-    <w:lsdException w:name="toc 4" w:semiHidden="1" w:uiPriority="39" w:unhideWhenUsed="1"/>
-    <w:lsdException w:name="toc 5" w:semiHidden="1" w:uiPriority="39" w:unhideWhenUsed="1"/>
-    <w:lsdException w:name="toc 6" w:semiHidden="1" w:uiPriority="39" w:unhideWhenUsed="1"/>
-    <w:lsdException w:name="toc 7" w:semiHidden="1" w:uiPriority="39" w:unhideWhenUsed="1"/>
-    <w:lsdException w:name="toc 8" w:semiHidden="1" w:uiPriority="39" w:unhideWhenUsed="1"/>
-    <w:lsdException w:name="toc 9" w:semiHidden="1" w:uiPriority="39" w:unhideWhenUsed="1"/>
+    <w:lsdException w:name="toc 1" w:uiPriority="39" w:semiHidden="1" w:unhideWhenUsed="1"/>
+    <w:lsdException w:name="toc 2" w:uiPriority="39" w:semiHidden="1" w:unhideWhenUsed="1"/>
+    <w:lsdException w:name="toc 3" w:uiPriority="39" w:semiHidden="1" w:unhideWhenUsed="1"/>
+    <w:lsdException w:name="toc 4" w:uiPriority="39" w:semiHidden="1" w:unhideWhenUsed="1"/>
+    <w:lsdException w:name="toc 5" w:uiPriority="39" w:semiHidden="1" w:unhideWhenUsed="1"/>
+    <w:lsdException w:name="toc 6" w:uiPriority="39" w:semiHidden="1" w:unhideWhenUsed="1"/>
+    <w:lsdException w:name="toc 7" w:uiPriority="39" w:semiHidden="1" w:unhideWhenUsed="1"/>
+    <w:lsdException w:name="toc 8" w:uiPriority="39" w:semiHidden="1" w:unhideWhenUsed="1"/>
+    <w:lsdException w:name="toc 9" w:uiPriority="39" w:semiHidden="1" w:unhideWhenUsed="1"/>
     <w:lsdException w:name="Normal Indent" w:semiHidden="1" w:unhideWhenUsed="1"/>
     <w:lsdException w:name="footnote text" w:semiHidden="1" w:unhideWhenUsed="1"/>
     <w:lsdException w:name="annotation text" w:semiHidden="1" w:unhideWhenUsed="1"/>
     <w:lsdException w:name="header" w:semiHidden="1" w:unhideWhenUsed="1"/>
     <w:lsdException w:name="footer" w:semiHidden="1" w:unhideWhenUsed="1"/>
     <w:lsdException w:name="index heading" w:semiHidden="1" w:unhideWhenUsed="1"/>
-    <w:lsdException w:name="caption" w:semiHidden="1" w:uiPriority="35" w:unhideWhenUsed="1" w:qFormat="1"/>
+    <w:lsdException w:name="caption" w:uiPriority="35" w:semiHidden="1" w:unhideWhenUsed="1" w:qFormat="1"/>
     <w:lsdException w:name="table of figures" w:semiHidden="1" w:unhideWhenUsed="1"/>
     <w:lsdException w:name="envelope address" w:semiHidden="1" w:unhideWhenUsed="1"/>
     <w:lsdException w:name="envelope return" w:semiHidden="1" w:unhideWhenUsed="1"/>
@@ -881,7 +909,7 @@
     <w:lsdException w:name="Title" w:uiPriority="10" w:qFormat="1"/>
     <w:lsdException w:name="Closing" w:semiHidden="1" w:unhideWhenUsed="1"/>
     <w:lsdException w:name="Signature" w:semiHidden="1" w:unhideWhenUsed="1"/>
-    <w:lsdException w:name="Default Paragraph Font" w:semiHidden="1" w:uiPriority="1" w:unhideWhenUsed="1"/>
+    <w:lsdException w:name="Default Paragraph Font" w:uiPriority="1" w:semiHidden="1" w:unhideWhenUsed="1"/>
     <w:lsdException w:name="Body Text" w:semiHidden="1" w:unhideWhenUsed="1"/>
     <w:lsdException w:name="Body Text Indent" w:semiHidden="1" w:unhideWhenUsed="1"/>
     <w:lsdException w:name="List Continue" w:semiHidden="1" w:unhideWhenUsed="1"/>
@@ -1081,8 +1109,8 @@
     <w:lsdException w:name="Subtle Reference" w:uiPriority="31" w:qFormat="1"/>
     <w:lsdException w:name="Intense Reference" w:uiPriority="32" w:qFormat="1"/>
     <w:lsdException w:name="Book Title" w:uiPriority="33" w:qFormat="1"/>
-    <w:lsdException w:name="Bibliography" w:semiHidden="1" w:uiPriority="37" w:unhideWhenUsed="1"/>
-    <w:lsdException w:name="TOC Heading" w:semiHidden="1" w:uiPriority="39" w:unhideWhenUsed="1" w:qFormat="1"/>
+    <w:lsdException w:name="Bibliography" w:uiPriority="37" w:semiHidden="1" w:unhideWhenUsed="1"/>
+    <w:lsdException w:name="TOC Heading" w:uiPriority="39" w:semiHidden="1" w:unhideWhenUsed="1" w:qFormat="1"/>
     <w:lsdException w:name="Plain Table 1" w:uiPriority="41"/>
     <w:lsdException w:name="Plain Table 2" w:uiPriority="42"/>
     <w:lsdException w:name="Plain Table 3" w:uiPriority="43"/>
@@ -1193,17 +1221,17 @@
     <w:lsdException w:name="Unresolved Mention" w:semiHidden="1" w:unhideWhenUsed="1"/>
     <w:lsdException w:name="Smart Link" w:semiHidden="1" w:unhideWhenUsed="1"/>
   </w:latentStyles>
-  <w:style w:type="paragraph" w:default="1" w:styleId="Normal">
+  <w:style w:type="paragraph" w:styleId="Normal" w:default="1">
     <w:name w:val="Normal"/>
     <w:qFormat/>
   </w:style>
-  <w:style w:type="character" w:default="1" w:styleId="Fontepargpadro">
+  <w:style w:type="character" w:styleId="Fontepargpadro" w:default="1">
     <w:name w:val="Default Paragraph Font"/>
     <w:uiPriority w:val="1"/>
     <w:semiHidden/>
     <w:unhideWhenUsed/>
   </w:style>
-  <w:style w:type="table" w:default="1" w:styleId="Tabelanormal">
+  <w:style w:type="table" w:styleId="Tabelanormal" w:default="1">
     <w:name w:val="Normal Table"/>
     <w:uiPriority w:val="99"/>
     <w:semiHidden/>
@@ -1218,7 +1246,7 @@
       </w:tblCellMar>
     </w:tblPr>
   </w:style>
-  <w:style w:type="numbering" w:default="1" w:styleId="Semlista">
+  <w:style w:type="numbering" w:styleId="Semlista" w:default="1">
     <w:name w:val="No List"/>
     <w:uiPriority w:val="99"/>
     <w:semiHidden/>

</xml_diff>